<commit_message>
le agregue mi famoso mensaje de siempre
</commit_message>
<xml_diff>
--- a/notas Univ Pittsburgh.docx
+++ b/notas Univ Pittsburgh.docx
@@ -32,7 +32,11 @@
         </w:r>
       </w:hyperlink>
     </w:p>
+    <w:p/>
     <w:p>
+      <w:r>
+        <w:t>la vieja muca</w:t>
+      </w:r>
       <w:bookmarkStart w:id="0" w:name="_GoBack"/>
       <w:bookmarkEnd w:id="0"/>
     </w:p>

</xml_diff>

<commit_message>
guardando los dos archivos
</commit_message>
<xml_diff>
--- a/notas Univ Pittsburgh.docx
+++ b/notas Univ Pittsburgh.docx
@@ -35,7 +35,17 @@
     <w:p/>
     <w:p>
       <w:r>
-        <w:t>la vieja muca</w:t>
+        <w:t xml:space="preserve">la vieja </w:t>
+      </w:r>
+      <w:proofErr w:type="spellStart"/>
+      <w:r>
+        <w:t>muca</w:t>
+      </w:r>
+      <w:proofErr w:type="spellEnd"/>
+    </w:p>
+    <w:p>
+      <w:r>
+        <w:t>aqui vamos</w:t>
       </w:r>
       <w:bookmarkStart w:id="0" w:name="_GoBack"/>
       <w:bookmarkEnd w:id="0"/>

</xml_diff>